<commit_message>
-First final commit attempt.
-Updated Readme.
-Added CS580Presentation.pptx.
-Loads the dragon instead of the teapot.
-Removed 1XXXX cube map textures.
-Renamed 2XXXX cube map textures to 1XXXX.
-General code clean up.
</commit_message>
<xml_diff>
--- a/README.docx
+++ b/README.docx
@@ -131,6 +131,67 @@
         </w:rPr>
         <w:t xml:space="preserve">Goal: </w:t>
       </w:r>
+      <w:r>
+        <w:rPr>
+          <w:sz w:val="24"/>
+          <w:szCs w:val="32"/>
+        </w:rPr>
+        <w:t xml:space="preserve">To add on features to the renderer we worked on in class all semester. We ended up implementing </w:t>
+      </w:r>
+      <w:r>
+        <w:rPr>
+          <w:b/>
+          <w:sz w:val="24"/>
+          <w:szCs w:val="32"/>
+        </w:rPr>
+        <w:t>Stereoscopic 3D</w:t>
+      </w:r>
+      <w:r>
+        <w:rPr>
+          <w:sz w:val="24"/>
+          <w:szCs w:val="32"/>
+        </w:rPr>
+        <w:t xml:space="preserve">, </w:t>
+      </w:r>
+      <w:r>
+        <w:rPr>
+          <w:b/>
+          <w:sz w:val="24"/>
+          <w:szCs w:val="32"/>
+        </w:rPr>
+        <w:t>Cube Mapping</w:t>
+      </w:r>
+      <w:r>
+        <w:rPr>
+          <w:sz w:val="24"/>
+          <w:szCs w:val="32"/>
+        </w:rPr>
+        <w:t xml:space="preserve">, and </w:t>
+      </w:r>
+      <w:r>
+        <w:rPr>
+          <w:b/>
+          <w:sz w:val="24"/>
+          <w:szCs w:val="32"/>
+        </w:rPr>
+        <w:t>Cel-Shading</w:t>
+      </w:r>
+      <w:r>
+        <w:rPr>
+          <w:sz w:val="24"/>
+          <w:szCs w:val="32"/>
+        </w:rPr>
+        <w:t>.</w:t>
+      </w:r>
+    </w:p>
+    <w:p>
+      <w:pPr>
+        <w:pStyle w:val="ListParagraph"/>
+        <w:rPr>
+          <w:sz w:val="24"/>
+          <w:szCs w:val="32"/>
+        </w:rPr>
+      </w:pPr>
     </w:p>
     <w:p>
       <w:pPr>
@@ -156,6 +217,149 @@
     <w:p>
       <w:pPr>
         <w:pStyle w:val="ListParagraph"/>
+        <w:ind w:left="1440"/>
+        <w:rPr>
+          <w:sz w:val="24"/>
+          <w:szCs w:val="32"/>
+        </w:rPr>
+      </w:pPr>
+      <w:r>
+        <w:rPr>
+          <w:i/>
+          <w:sz w:val="24"/>
+          <w:szCs w:val="32"/>
+        </w:rPr>
+        <w:t>README.docx</w:t>
+      </w:r>
+      <w:r>
+        <w:rPr>
+          <w:sz w:val="24"/>
+          <w:szCs w:val="32"/>
+        </w:rPr>
+        <w:t xml:space="preserve"> – This file</w:t>
+      </w:r>
+    </w:p>
+    <w:p>
+      <w:pPr>
+        <w:pStyle w:val="ListParagraph"/>
+        <w:ind w:left="1440"/>
+        <w:rPr>
+          <w:sz w:val="24"/>
+          <w:szCs w:val="32"/>
+        </w:rPr>
+      </w:pPr>
+      <w:r>
+        <w:rPr>
+          <w:i/>
+          <w:sz w:val="24"/>
+          <w:szCs w:val="32"/>
+        </w:rPr>
+        <w:t>CubeMapping</w:t>
+      </w:r>
+      <w:r>
+        <w:rPr>
+          <w:sz w:val="24"/>
+          <w:szCs w:val="32"/>
+        </w:rPr>
+        <w:t xml:space="preserve"> [folder] – Folder that stores cube map textures</w:t>
+      </w:r>
+    </w:p>
+    <w:p>
+      <w:pPr>
+        <w:pStyle w:val="ListParagraph"/>
+        <w:ind w:left="1440"/>
+        <w:rPr>
+          <w:sz w:val="24"/>
+          <w:szCs w:val="32"/>
+        </w:rPr>
+      </w:pPr>
+      <w:r>
+        <w:rPr>
+          <w:i/>
+          <w:sz w:val="24"/>
+          <w:szCs w:val="32"/>
+        </w:rPr>
+        <w:t>.git</w:t>
+      </w:r>
+      <w:r>
+        <w:rPr>
+          <w:sz w:val="24"/>
+          <w:szCs w:val="32"/>
+        </w:rPr>
+        <w:t xml:space="preserve"> [folder] – Folders scattered all over the place because we used git for source control</w:t>
+      </w:r>
+    </w:p>
+    <w:p>
+      <w:pPr>
+        <w:pStyle w:val="ListParagraph"/>
+        <w:ind w:left="1440"/>
+        <w:rPr>
+          <w:sz w:val="24"/>
+          <w:szCs w:val="32"/>
+        </w:rPr>
+      </w:pPr>
+      <w:r>
+        <w:rPr>
+          <w:i/>
+          <w:sz w:val="24"/>
+          <w:szCs w:val="32"/>
+        </w:rPr>
+        <w:t>CS580FinalProj.sln</w:t>
+      </w:r>
+      <w:r>
+        <w:rPr>
+          <w:sz w:val="24"/>
+          <w:szCs w:val="32"/>
+        </w:rPr>
+        <w:t xml:space="preserve"> – Solution to the project</w:t>
+      </w:r>
+    </w:p>
+    <w:p>
+      <w:pPr>
+        <w:pStyle w:val="ListParagraph"/>
+        <w:ind w:left="1440"/>
+        <w:rPr>
+          <w:sz w:val="24"/>
+          <w:szCs w:val="32"/>
+        </w:rPr>
+      </w:pPr>
+      <w:r>
+        <w:rPr>
+          <w:i/>
+          <w:sz w:val="24"/>
+          <w:szCs w:val="32"/>
+        </w:rPr>
+        <w:t>CS580Presentation</w:t>
+      </w:r>
+      <w:r>
+        <w:rPr>
+          <w:i/>
+          <w:sz w:val="24"/>
+          <w:szCs w:val="32"/>
+        </w:rPr>
+        <w:t>.pptx</w:t>
+      </w:r>
+      <w:r>
+        <w:rPr>
+          <w:sz w:val="24"/>
+          <w:szCs w:val="32"/>
+        </w:rPr>
+        <w:t xml:space="preserve"> – Power point of the presentation</w:t>
+      </w:r>
+    </w:p>
+    <w:p>
+      <w:pPr>
+        <w:pStyle w:val="ListParagraph"/>
+        <w:ind w:left="1440"/>
+        <w:rPr>
+          <w:sz w:val="24"/>
+          <w:szCs w:val="32"/>
+        </w:rPr>
+      </w:pPr>
+    </w:p>
+    <w:p>
+      <w:pPr>
+        <w:pStyle w:val="ListParagraph"/>
         <w:numPr>
           <w:ilvl w:val="0"/>
           <w:numId w:val="1"/>
@@ -171,8 +375,206 @@
           <w:sz w:val="24"/>
           <w:szCs w:val="32"/>
         </w:rPr>
-        <w:t xml:space="preserve">Algorithm: </w:t>
-      </w:r>
+        <w:t>How to run:</w:t>
+      </w:r>
+    </w:p>
+    <w:p>
+      <w:pPr>
+        <w:pStyle w:val="ListParagraph"/>
+        <w:rPr>
+          <w:sz w:val="24"/>
+          <w:szCs w:val="32"/>
+        </w:rPr>
+      </w:pPr>
+      <w:r>
+        <w:rPr>
+          <w:sz w:val="24"/>
+          <w:szCs w:val="32"/>
+        </w:rPr>
+        <w:t xml:space="preserve">There are </w:t>
+      </w:r>
+      <w:r>
+        <w:rPr>
+          <w:b/>
+          <w:sz w:val="24"/>
+          <w:szCs w:val="32"/>
+        </w:rPr>
+        <w:t>4</w:t>
+      </w:r>
+      <w:r>
+        <w:rPr>
+          <w:sz w:val="24"/>
+          <w:szCs w:val="32"/>
+        </w:rPr>
+        <w:t xml:space="preserve"> modes: Normal, Cube, Stereo, and Cel.</w:t>
+      </w:r>
+    </w:p>
+    <w:p>
+      <w:pPr>
+        <w:pStyle w:val="ListParagraph"/>
+        <w:numPr>
+          <w:ilvl w:val="0"/>
+          <w:numId w:val="3"/>
+        </w:numPr>
+        <w:rPr>
+          <w:sz w:val="24"/>
+          <w:szCs w:val="32"/>
+        </w:rPr>
+      </w:pPr>
+      <w:r>
+        <w:rPr>
+          <w:sz w:val="24"/>
+          <w:szCs w:val="32"/>
+        </w:rPr>
+        <w:t>Nor</w:t>
+      </w:r>
+      <w:r>
+        <w:rPr>
+          <w:sz w:val="24"/>
+          <w:szCs w:val="32"/>
+        </w:rPr>
+        <w:t>mal is running the default HW5 except it draws the Stanford Dragon</w:t>
+      </w:r>
+      <w:r>
+        <w:rPr>
+          <w:sz w:val="24"/>
+          <w:szCs w:val="32"/>
+        </w:rPr>
+        <w:t>.</w:t>
+      </w:r>
+    </w:p>
+    <w:p>
+      <w:pPr>
+        <w:pStyle w:val="ListParagraph"/>
+        <w:numPr>
+          <w:ilvl w:val="0"/>
+          <w:numId w:val="3"/>
+        </w:numPr>
+        <w:rPr>
+          <w:sz w:val="24"/>
+          <w:szCs w:val="32"/>
+        </w:rPr>
+      </w:pPr>
+      <w:r>
+        <w:rPr>
+          <w:sz w:val="24"/>
+          <w:szCs w:val="32"/>
+        </w:rPr>
+        <w:t>Cube runs cube mapping.</w:t>
+      </w:r>
+      <w:r>
+        <w:rPr>
+          <w:sz w:val="24"/>
+          <w:szCs w:val="32"/>
+        </w:rPr>
+        <w:t xml:space="preserve"> [line 1388 is the start of GzLoadCubeMaps function which you can change between using textures that begin with 1 or not. Check the </w:t>
+      </w:r>
+      <w:r>
+        <w:rPr>
+          <w:b/>
+          <w:sz w:val="24"/>
+          <w:szCs w:val="32"/>
+        </w:rPr>
+        <w:t>CubeMapping</w:t>
+      </w:r>
+      <w:r>
+        <w:rPr>
+          <w:sz w:val="24"/>
+          <w:szCs w:val="32"/>
+        </w:rPr>
+        <w:t xml:space="preserve"> folder to see the textures]</w:t>
+      </w:r>
+    </w:p>
+    <w:p>
+      <w:pPr>
+        <w:pStyle w:val="ListParagraph"/>
+        <w:numPr>
+          <w:ilvl w:val="0"/>
+          <w:numId w:val="3"/>
+        </w:numPr>
+        <w:rPr>
+          <w:sz w:val="24"/>
+          <w:szCs w:val="32"/>
+        </w:rPr>
+      </w:pPr>
+      <w:r>
+        <w:rPr>
+          <w:sz w:val="24"/>
+          <w:szCs w:val="32"/>
+        </w:rPr>
+        <w:t>Stereo runs Stereoscopic 3D.</w:t>
+      </w:r>
+    </w:p>
+    <w:p>
+      <w:pPr>
+        <w:pStyle w:val="ListParagraph"/>
+        <w:numPr>
+          <w:ilvl w:val="0"/>
+          <w:numId w:val="3"/>
+        </w:numPr>
+        <w:rPr>
+          <w:sz w:val="24"/>
+          <w:szCs w:val="32"/>
+        </w:rPr>
+      </w:pPr>
+      <w:r>
+        <w:rPr>
+          <w:sz w:val="24"/>
+          <w:szCs w:val="32"/>
+        </w:rPr>
+        <w:t>Cel runs Cel-Shading.</w:t>
+      </w:r>
+    </w:p>
+    <w:p>
+      <w:pPr>
+        <w:ind w:left="720"/>
+        <w:rPr>
+          <w:sz w:val="24"/>
+          <w:szCs w:val="32"/>
+        </w:rPr>
+      </w:pPr>
+      <w:r>
+        <w:rPr>
+          <w:sz w:val="24"/>
+          <w:szCs w:val="32"/>
+        </w:rPr>
+        <w:t xml:space="preserve">Comment/Uncomment the lines on 28 – 31 in </w:t>
+      </w:r>
+      <w:r>
+        <w:rPr>
+          <w:b/>
+          <w:sz w:val="24"/>
+          <w:szCs w:val="32"/>
+        </w:rPr>
+        <w:t>ApplicationFinal.cpp</w:t>
+      </w:r>
+      <w:r>
+        <w:rPr>
+          <w:sz w:val="24"/>
+          <w:szCs w:val="32"/>
+        </w:rPr>
+        <w:t xml:space="preserve"> to change modes.</w:t>
+      </w:r>
+    </w:p>
+    <w:p>
+      <w:pPr>
+        <w:ind w:left="720"/>
+        <w:rPr>
+          <w:sz w:val="24"/>
+          <w:szCs w:val="32"/>
+          <w:u w:val="single"/>
+        </w:rPr>
+      </w:pPr>
+      <w:r>
+        <w:rPr>
+          <w:sz w:val="24"/>
+          <w:szCs w:val="32"/>
+          <w:u w:val="single"/>
+        </w:rPr>
+        <w:t>Sometimes the renderer runs and would display a black screen. This is a memory with the default renderer which was present since HW1.  It is not of our doing.</w:t>
+      </w:r>
+      <w:bookmarkStart w:id="0" w:name="_GoBack"/>
+      <w:bookmarkEnd w:id="0"/>
     </w:p>
     <w:p>
       <w:pPr>
@@ -194,9 +596,242 @@
         </w:rPr>
         <w:t xml:space="preserve">Sources: </w:t>
       </w:r>
-      <w:bookmarkStart w:id="0" w:name="_GoBack"/>
-      <w:bookmarkEnd w:id="0"/>
-    </w:p>
+    </w:p>
+    <w:p>
+      <w:pPr>
+        <w:pStyle w:val="ListParagraph"/>
+        <w:numPr>
+          <w:ilvl w:val="0"/>
+          <w:numId w:val="2"/>
+        </w:numPr>
+        <w:rPr>
+          <w:sz w:val="24"/>
+          <w:szCs w:val="32"/>
+        </w:rPr>
+      </w:pPr>
+      <w:hyperlink r:id="rId6" w:history="1">
+        <w:r>
+          <w:rPr>
+            <w:rStyle w:val="Hyperlink"/>
+          </w:rPr>
+          <w:t>http://nehe.gamedev.net/tutorial/cel_shading/25001/</w:t>
+        </w:r>
+      </w:hyperlink>
+    </w:p>
+    <w:p>
+      <w:pPr>
+        <w:pStyle w:val="ListParagraph"/>
+        <w:numPr>
+          <w:ilvl w:val="0"/>
+          <w:numId w:val="2"/>
+        </w:numPr>
+        <w:rPr>
+          <w:sz w:val="24"/>
+          <w:szCs w:val="32"/>
+        </w:rPr>
+      </w:pPr>
+      <w:hyperlink r:id="rId7" w:history="1">
+        <w:r>
+          <w:rPr>
+            <w:rStyle w:val="Hyperlink"/>
+          </w:rPr>
+          <w:t>http://www.gamedev.net/page/resources/_/technical/graphics-programming-and-theory/cel-shading-r1438</w:t>
+        </w:r>
+      </w:hyperlink>
+    </w:p>
+    <w:p>
+      <w:pPr>
+        <w:pStyle w:val="ListParagraph"/>
+        <w:numPr>
+          <w:ilvl w:val="0"/>
+          <w:numId w:val="2"/>
+        </w:numPr>
+        <w:rPr>
+          <w:sz w:val="24"/>
+          <w:szCs w:val="32"/>
+        </w:rPr>
+      </w:pPr>
+      <w:hyperlink r:id="rId8" w:history="1">
+        <w:r>
+          <w:rPr>
+            <w:rStyle w:val="Hyperlink"/>
+          </w:rPr>
+          <w:t>http://http.developer.nvidia.com/CgTutorial/cg_tutorial_chapter09.html</w:t>
+        </w:r>
+      </w:hyperlink>
+    </w:p>
+    <w:p>
+      <w:pPr>
+        <w:pStyle w:val="ListParagraph"/>
+        <w:numPr>
+          <w:ilvl w:val="0"/>
+          <w:numId w:val="2"/>
+        </w:numPr>
+        <w:rPr>
+          <w:sz w:val="24"/>
+          <w:szCs w:val="32"/>
+        </w:rPr>
+      </w:pPr>
+      <w:hyperlink r:id="rId9" w:history="1">
+        <w:r>
+          <w:rPr>
+            <w:rStyle w:val="Hyperlink"/>
+          </w:rPr>
+          <w:t>http://www.reindelsoftware.com/Documents/Mapping/Mapping.html</w:t>
+        </w:r>
+      </w:hyperlink>
+    </w:p>
+    <w:p>
+      <w:pPr>
+        <w:pStyle w:val="ListParagraph"/>
+        <w:numPr>
+          <w:ilvl w:val="0"/>
+          <w:numId w:val="2"/>
+        </w:numPr>
+        <w:rPr>
+          <w:sz w:val="24"/>
+          <w:szCs w:val="32"/>
+        </w:rPr>
+      </w:pPr>
+      <w:hyperlink r:id="rId10" w:history="1">
+        <w:r>
+          <w:rPr>
+            <w:rStyle w:val="Hyperlink"/>
+          </w:rPr>
+          <w:t>http://www.humus.name/index.php?page=Textures</w:t>
+        </w:r>
+      </w:hyperlink>
+    </w:p>
+    <w:p>
+      <w:pPr>
+        <w:pStyle w:val="ListParagraph"/>
+        <w:numPr>
+          <w:ilvl w:val="0"/>
+          <w:numId w:val="2"/>
+        </w:numPr>
+        <w:rPr>
+          <w:rStyle w:val="Hyperlink"/>
+          <w:color w:val="auto"/>
+          <w:sz w:val="24"/>
+          <w:szCs w:val="32"/>
+          <w:u w:val="none"/>
+        </w:rPr>
+      </w:pPr>
+      <w:hyperlink r:id="rId11" w:history="1">
+        <w:r>
+          <w:rPr>
+            <w:rStyle w:val="Hyperlink"/>
+          </w:rPr>
+          <w:t>http://www.codemonsters.de/home/content.php?show=cubemaps</w:t>
+        </w:r>
+      </w:hyperlink>
+    </w:p>
+    <w:p>
+      <w:pPr>
+        <w:pStyle w:val="ListParagraph"/>
+        <w:numPr>
+          <w:ilvl w:val="0"/>
+          <w:numId w:val="2"/>
+        </w:numPr>
+        <w:rPr>
+          <w:sz w:val="24"/>
+          <w:szCs w:val="32"/>
+        </w:rPr>
+      </w:pPr>
+      <w:hyperlink r:id="rId12" w:history="1">
+        <w:r>
+          <w:rPr>
+            <w:rStyle w:val="Hyperlink"/>
+          </w:rPr>
+          <w:t>https://docs.google.com/viewer?url=http%3A%2F%2Fitee.uq.edu.au%2F~comp4201%2Fenvironment_mapping.pdf</w:t>
+        </w:r>
+      </w:hyperlink>
+    </w:p>
+    <w:p>
+      <w:pPr>
+        <w:pStyle w:val="ListParagraph"/>
+        <w:numPr>
+          <w:ilvl w:val="0"/>
+          <w:numId w:val="2"/>
+        </w:numPr>
+        <w:rPr>
+          <w:sz w:val="24"/>
+          <w:szCs w:val="32"/>
+        </w:rPr>
+      </w:pPr>
+      <w:hyperlink r:id="rId13" w:history="1">
+        <w:r>
+          <w:rPr>
+            <w:rStyle w:val="Hyperlink"/>
+          </w:rPr>
+          <w:t>http://developer.nvidia.com/book/export/html/86</w:t>
+        </w:r>
+      </w:hyperlink>
+    </w:p>
+    <w:p>
+      <w:pPr>
+        <w:pStyle w:val="ListParagraph"/>
+        <w:numPr>
+          <w:ilvl w:val="0"/>
+          <w:numId w:val="2"/>
+        </w:numPr>
+        <w:rPr>
+          <w:sz w:val="24"/>
+          <w:szCs w:val="32"/>
+        </w:rPr>
+      </w:pPr>
+      <w:hyperlink r:id="rId14" w:history="1">
+        <w:r>
+          <w:rPr>
+            <w:rStyle w:val="Hyperlink"/>
+          </w:rPr>
+          <w:t>http://www.noeol.de/s3d/</w:t>
+        </w:r>
+      </w:hyperlink>
+    </w:p>
+    <w:p>
+      <w:pPr>
+        <w:pStyle w:val="ListParagraph"/>
+        <w:numPr>
+          <w:ilvl w:val="0"/>
+          <w:numId w:val="2"/>
+        </w:numPr>
+        <w:rPr>
+          <w:sz w:val="24"/>
+          <w:szCs w:val="32"/>
+        </w:rPr>
+      </w:pPr>
+      <w:hyperlink r:id="rId15" w:history="1">
+        <w:r>
+          <w:rPr>
+            <w:rStyle w:val="Hyperlink"/>
+          </w:rPr>
+          <w:t>http://www.tav.net/3d/3d_stereo.htm</w:t>
+        </w:r>
+      </w:hyperlink>
+    </w:p>
+    <w:p>
+      <w:pPr>
+        <w:pStyle w:val="ListParagraph"/>
+        <w:numPr>
+          <w:ilvl w:val="0"/>
+          <w:numId w:val="2"/>
+        </w:numPr>
+        <w:rPr>
+          <w:sz w:val="24"/>
+          <w:szCs w:val="32"/>
+        </w:rPr>
+      </w:pPr>
+      <w:hyperlink r:id="rId16" w:history="1">
+        <w:r>
+          <w:rPr>
+            <w:rStyle w:val="Hyperlink"/>
+          </w:rPr>
+          <w:t>http://www.cafedownloads.com/reviews/r13/3dstereo.html</w:t>
+        </w:r>
+      </w:hyperlink>
+    </w:p>
+    <w:p/>
     <w:sectPr>
       <w:pgSz w:w="12240" w:h="15840"/>
       <w:pgMar w:top="1440" w:right="1440" w:bottom="1440" w:left="1440" w:header="720" w:footer="720" w:gutter="0"/>
@@ -210,6 +845,95 @@
 <file path=word/numbering.xml><?xml version="1.0" encoding="utf-8"?>
 <w:numbering xmlns:wpc="http://schemas.microsoft.com/office/word/2010/wordprocessingCanvas" xmlns:mc="http://schemas.openxmlformats.org/markup-compatibility/2006" xmlns:o="urn:schemas-microsoft-com:office:office" xmlns:r="http://schemas.openxmlformats.org/officeDocument/2006/relationships" xmlns:m="http://schemas.openxmlformats.org/officeDocument/2006/math" xmlns:v="urn:schemas-microsoft-com:vml" xmlns:wp14="http://schemas.microsoft.com/office/word/2010/wordprocessingDrawing" xmlns:wp="http://schemas.openxmlformats.org/drawingml/2006/wordprocessingDrawing" xmlns:w10="urn:schemas-microsoft-com:office:word" xmlns:w="http://schemas.openxmlformats.org/wordprocessingml/2006/main" xmlns:w14="http://schemas.microsoft.com/office/word/2010/wordml" xmlns:wpg="http://schemas.microsoft.com/office/word/2010/wordprocessingGroup" xmlns:wpi="http://schemas.microsoft.com/office/word/2010/wordprocessingInk" xmlns:wne="http://schemas.microsoft.com/office/word/2006/wordml" xmlns:wps="http://schemas.microsoft.com/office/word/2010/wordprocessingShape" mc:Ignorable="w14 wp14">
   <w:abstractNum w:abstractNumId="0">
+    <w:nsid w:val="3F393F05"/>
+    <w:multiLevelType w:val="hybridMultilevel"/>
+    <w:tmpl w:val="61E4C2A4"/>
+    <w:lvl w:ilvl="0" w:tplc="C4628980">
+      <w:start w:val="1"/>
+      <w:numFmt w:val="lowerLetter"/>
+      <w:lvlText w:val="%1."/>
+      <w:lvlJc w:val="left"/>
+      <w:pPr>
+        <w:ind w:left="1080" w:hanging="360"/>
+      </w:pPr>
+      <w:rPr>
+        <w:rFonts w:hint="default"/>
+      </w:rPr>
+    </w:lvl>
+    <w:lvl w:ilvl="1" w:tplc="04090019" w:tentative="1">
+      <w:start w:val="1"/>
+      <w:numFmt w:val="lowerLetter"/>
+      <w:lvlText w:val="%2."/>
+      <w:lvlJc w:val="left"/>
+      <w:pPr>
+        <w:ind w:left="1800" w:hanging="360"/>
+      </w:pPr>
+    </w:lvl>
+    <w:lvl w:ilvl="2" w:tplc="0409001B" w:tentative="1">
+      <w:start w:val="1"/>
+      <w:numFmt w:val="lowerRoman"/>
+      <w:lvlText w:val="%3."/>
+      <w:lvlJc w:val="right"/>
+      <w:pPr>
+        <w:ind w:left="2520" w:hanging="180"/>
+      </w:pPr>
+    </w:lvl>
+    <w:lvl w:ilvl="3" w:tplc="0409000F" w:tentative="1">
+      <w:start w:val="1"/>
+      <w:numFmt w:val="decimal"/>
+      <w:lvlText w:val="%4."/>
+      <w:lvlJc w:val="left"/>
+      <w:pPr>
+        <w:ind w:left="3240" w:hanging="360"/>
+      </w:pPr>
+    </w:lvl>
+    <w:lvl w:ilvl="4" w:tplc="04090019" w:tentative="1">
+      <w:start w:val="1"/>
+      <w:numFmt w:val="lowerLetter"/>
+      <w:lvlText w:val="%5."/>
+      <w:lvlJc w:val="left"/>
+      <w:pPr>
+        <w:ind w:left="3960" w:hanging="360"/>
+      </w:pPr>
+    </w:lvl>
+    <w:lvl w:ilvl="5" w:tplc="0409001B" w:tentative="1">
+      <w:start w:val="1"/>
+      <w:numFmt w:val="lowerRoman"/>
+      <w:lvlText w:val="%6."/>
+      <w:lvlJc w:val="right"/>
+      <w:pPr>
+        <w:ind w:left="4680" w:hanging="180"/>
+      </w:pPr>
+    </w:lvl>
+    <w:lvl w:ilvl="6" w:tplc="0409000F" w:tentative="1">
+      <w:start w:val="1"/>
+      <w:numFmt w:val="decimal"/>
+      <w:lvlText w:val="%7."/>
+      <w:lvlJc w:val="left"/>
+      <w:pPr>
+        <w:ind w:left="5400" w:hanging="360"/>
+      </w:pPr>
+    </w:lvl>
+    <w:lvl w:ilvl="7" w:tplc="04090019" w:tentative="1">
+      <w:start w:val="1"/>
+      <w:numFmt w:val="lowerLetter"/>
+      <w:lvlText w:val="%8."/>
+      <w:lvlJc w:val="left"/>
+      <w:pPr>
+        <w:ind w:left="6120" w:hanging="360"/>
+      </w:pPr>
+    </w:lvl>
+    <w:lvl w:ilvl="8" w:tplc="0409001B" w:tentative="1">
+      <w:start w:val="1"/>
+      <w:numFmt w:val="lowerRoman"/>
+      <w:lvlText w:val="%9."/>
+      <w:lvlJc w:val="right"/>
+      <w:pPr>
+        <w:ind w:left="6840" w:hanging="180"/>
+      </w:pPr>
+    </w:lvl>
+  </w:abstractNum>
+  <w:abstractNum w:abstractNumId="1">
     <w:nsid w:val="59723F8E"/>
     <w:multiLevelType w:val="hybridMultilevel"/>
     <w:tmpl w:val="8090AB86"/>
@@ -299,8 +1023,103 @@
       </w:pPr>
     </w:lvl>
   </w:abstractNum>
+  <w:abstractNum w:abstractNumId="2">
+    <w:nsid w:val="7C477E99"/>
+    <w:multiLevelType w:val="hybridMultilevel"/>
+    <w:tmpl w:val="3808F3D8"/>
+    <w:lvl w:ilvl="0" w:tplc="2CF2989C">
+      <w:start w:val="1"/>
+      <w:numFmt w:val="lowerLetter"/>
+      <w:lvlText w:val="%1."/>
+      <w:lvlJc w:val="left"/>
+      <w:pPr>
+        <w:ind w:left="1080" w:hanging="360"/>
+      </w:pPr>
+      <w:rPr>
+        <w:rFonts w:hint="default"/>
+      </w:rPr>
+    </w:lvl>
+    <w:lvl w:ilvl="1" w:tplc="04090019" w:tentative="1">
+      <w:start w:val="1"/>
+      <w:numFmt w:val="lowerLetter"/>
+      <w:lvlText w:val="%2."/>
+      <w:lvlJc w:val="left"/>
+      <w:pPr>
+        <w:ind w:left="1800" w:hanging="360"/>
+      </w:pPr>
+    </w:lvl>
+    <w:lvl w:ilvl="2" w:tplc="0409001B" w:tentative="1">
+      <w:start w:val="1"/>
+      <w:numFmt w:val="lowerRoman"/>
+      <w:lvlText w:val="%3."/>
+      <w:lvlJc w:val="right"/>
+      <w:pPr>
+        <w:ind w:left="2520" w:hanging="180"/>
+      </w:pPr>
+    </w:lvl>
+    <w:lvl w:ilvl="3" w:tplc="0409000F" w:tentative="1">
+      <w:start w:val="1"/>
+      <w:numFmt w:val="decimal"/>
+      <w:lvlText w:val="%4."/>
+      <w:lvlJc w:val="left"/>
+      <w:pPr>
+        <w:ind w:left="3240" w:hanging="360"/>
+      </w:pPr>
+    </w:lvl>
+    <w:lvl w:ilvl="4" w:tplc="04090019" w:tentative="1">
+      <w:start w:val="1"/>
+      <w:numFmt w:val="lowerLetter"/>
+      <w:lvlText w:val="%5."/>
+      <w:lvlJc w:val="left"/>
+      <w:pPr>
+        <w:ind w:left="3960" w:hanging="360"/>
+      </w:pPr>
+    </w:lvl>
+    <w:lvl w:ilvl="5" w:tplc="0409001B" w:tentative="1">
+      <w:start w:val="1"/>
+      <w:numFmt w:val="lowerRoman"/>
+      <w:lvlText w:val="%6."/>
+      <w:lvlJc w:val="right"/>
+      <w:pPr>
+        <w:ind w:left="4680" w:hanging="180"/>
+      </w:pPr>
+    </w:lvl>
+    <w:lvl w:ilvl="6" w:tplc="0409000F" w:tentative="1">
+      <w:start w:val="1"/>
+      <w:numFmt w:val="decimal"/>
+      <w:lvlText w:val="%7."/>
+      <w:lvlJc w:val="left"/>
+      <w:pPr>
+        <w:ind w:left="5400" w:hanging="360"/>
+      </w:pPr>
+    </w:lvl>
+    <w:lvl w:ilvl="7" w:tplc="04090019" w:tentative="1">
+      <w:start w:val="1"/>
+      <w:numFmt w:val="lowerLetter"/>
+      <w:lvlText w:val="%8."/>
+      <w:lvlJc w:val="left"/>
+      <w:pPr>
+        <w:ind w:left="6120" w:hanging="360"/>
+      </w:pPr>
+    </w:lvl>
+    <w:lvl w:ilvl="8" w:tplc="0409001B" w:tentative="1">
+      <w:start w:val="1"/>
+      <w:numFmt w:val="lowerRoman"/>
+      <w:lvlText w:val="%9."/>
+      <w:lvlJc w:val="right"/>
+      <w:pPr>
+        <w:ind w:left="6840" w:hanging="180"/>
+      </w:pPr>
+    </w:lvl>
+  </w:abstractNum>
   <w:num w:numId="1">
+    <w:abstractNumId w:val="1"/>
+  </w:num>
+  <w:num w:numId="2">
     <w:abstractNumId w:val="0"/>
+  </w:num>
+  <w:num w:numId="3">
+    <w:abstractNumId w:val="2"/>
   </w:num>
 </w:numbering>
 </file>
@@ -464,6 +1283,7 @@
   <w:style w:type="paragraph" w:default="1" w:styleId="Normal">
     <w:name w:val="Normal"/>
     <w:qFormat/>
+    <w:rsid w:val="00C51ACD"/>
   </w:style>
   <w:style w:type="character" w:default="1" w:styleId="DefaultParagraphFont">
     <w:name w:val="Default Paragraph Font"/>
@@ -502,6 +1322,18 @@
       <w:ind w:left="720"/>
       <w:contextualSpacing/>
     </w:pPr>
+  </w:style>
+  <w:style w:type="character" w:styleId="Hyperlink">
+    <w:name w:val="Hyperlink"/>
+    <w:basedOn w:val="DefaultParagraphFont"/>
+    <w:uiPriority w:val="99"/>
+    <w:semiHidden/>
+    <w:unhideWhenUsed/>
+    <w:rsid w:val="00C51ACD"/>
+    <w:rPr>
+      <w:color w:val="0000FF"/>
+      <w:u w:val="single"/>
+    </w:rPr>
   </w:style>
 </w:styles>
 </file>
@@ -665,6 +1497,7 @@
   <w:style w:type="paragraph" w:default="1" w:styleId="Normal">
     <w:name w:val="Normal"/>
     <w:qFormat/>
+    <w:rsid w:val="00C51ACD"/>
   </w:style>
   <w:style w:type="character" w:default="1" w:styleId="DefaultParagraphFont">
     <w:name w:val="Default Paragraph Font"/>
@@ -703,6 +1536,18 @@
       <w:ind w:left="720"/>
       <w:contextualSpacing/>
     </w:pPr>
+  </w:style>
+  <w:style w:type="character" w:styleId="Hyperlink">
+    <w:name w:val="Hyperlink"/>
+    <w:basedOn w:val="DefaultParagraphFont"/>
+    <w:uiPriority w:val="99"/>
+    <w:semiHidden/>
+    <w:unhideWhenUsed/>
+    <w:rsid w:val="00C51ACD"/>
+    <w:rPr>
+      <w:color w:val="0000FF"/>
+      <w:u w:val="single"/>
+    </w:rPr>
   </w:style>
 </w:styles>
 </file>

</xml_diff>